<commit_message>
thêm msv của HDH
</commit_message>
<xml_diff>
--- a/Nhận dạng khuyết tật đĩa sử dụng mạng ann.docx
+++ b/Nhận dạng khuyết tật đĩa sử dụng mạng ann.docx
@@ -496,7 +496,7 @@
     </w:p>
     <w:p>
       <w:pPr>
-        <w:pStyle w:val="ListParagraph"/>
+        <w:pStyle w:val="oancuaDanhsach"/>
         <w:numPr>
           <w:ilvl w:val="0"/>
           <w:numId w:val="30"/>
@@ -542,7 +542,7 @@
     </w:p>
     <w:p>
       <w:pPr>
-        <w:pStyle w:val="ListParagraph"/>
+        <w:pStyle w:val="oancuaDanhsach"/>
         <w:numPr>
           <w:ilvl w:val="0"/>
           <w:numId w:val="30"/>
@@ -583,10 +583,20 @@
           <w:sz w:val="28"/>
           <w:szCs w:val="28"/>
         </w:rPr>
-        <w:t xml:space="preserve"> B21DCCN</w:t>
-      </w:r>
-      <w:r>
-        <w:tab/>
+        <w:t xml:space="preserve"> </w:t>
+      </w:r>
+      <w:r>
+        <w:rPr>
+          <w:rFonts w:ascii="Times New Roman" w:eastAsia="Times New Roman" w:hAnsi="Times New Roman" w:cs="Times New Roman"/>
+          <w:b/>
+          <w:bCs/>
+          <w:i/>
+          <w:iCs/>
+          <w:color w:val="000000" w:themeColor="text1"/>
+          <w:sz w:val="28"/>
+          <w:szCs w:val="28"/>
+        </w:rPr>
+        <w:t>B21DCCN063</w:t>
       </w:r>
     </w:p>
     <w:p>
@@ -753,13 +763,14 @@
     </w:p>
     <w:p>
       <w:pPr>
-        <w:pStyle w:val="ListParagraph"/>
+        <w:pStyle w:val="oancuaDanhsach"/>
         <w:numPr>
           <w:ilvl w:val="0"/>
           <w:numId w:val="13"/>
         </w:numPr>
       </w:pPr>
       <w:r>
+        <w:lastRenderedPageBreak/>
         <w:t>Giới thiệu</w:t>
       </w:r>
     </w:p>
@@ -775,7 +786,7 @@
       <w:hyperlink r:id="rId6">
         <w:r>
           <w:rPr>
-            <w:rStyle w:val="Hyperlink"/>
+            <w:rStyle w:val="Siuktni"/>
           </w:rPr>
           <w:t>https://www.kaggle.com/code/akhilpm1996/steel-plate-defect-prediction-ann-h2oautoml?rvi=1</w:t>
         </w:r>
@@ -786,7 +797,7 @@
     </w:p>
     <w:p>
       <w:pPr>
-        <w:pStyle w:val="ListParagraph"/>
+        <w:pStyle w:val="oancuaDanhsach"/>
         <w:numPr>
           <w:ilvl w:val="0"/>
           <w:numId w:val="13"/>
@@ -798,7 +809,7 @@
     </w:p>
     <w:p>
       <w:pPr>
-        <w:pStyle w:val="ListParagraph"/>
+        <w:pStyle w:val="oancuaDanhsach"/>
         <w:numPr>
           <w:ilvl w:val="0"/>
           <w:numId w:val="29"/>
@@ -906,7 +917,7 @@
     </w:p>
     <w:p>
       <w:pPr>
-        <w:pStyle w:val="ListParagraph"/>
+        <w:pStyle w:val="oancuaDanhsach"/>
         <w:numPr>
           <w:ilvl w:val="0"/>
           <w:numId w:val="28"/>
@@ -924,7 +935,7 @@
     </w:p>
     <w:p>
       <w:pPr>
-        <w:pStyle w:val="ListParagraph"/>
+        <w:pStyle w:val="oancuaDanhsach"/>
         <w:numPr>
           <w:ilvl w:val="1"/>
           <w:numId w:val="28"/>
@@ -942,7 +953,7 @@
     </w:p>
     <w:p>
       <w:pPr>
-        <w:pStyle w:val="ListParagraph"/>
+        <w:pStyle w:val="oancuaDanhsach"/>
         <w:numPr>
           <w:ilvl w:val="1"/>
           <w:numId w:val="28"/>
@@ -1008,7 +1019,7 @@
     </w:p>
     <w:p>
       <w:pPr>
-        <w:pStyle w:val="ListParagraph"/>
+        <w:pStyle w:val="oancuaDanhsach"/>
         <w:numPr>
           <w:ilvl w:val="0"/>
           <w:numId w:val="27"/>
@@ -1020,7 +1031,7 @@
     </w:p>
     <w:p>
       <w:pPr>
-        <w:pStyle w:val="ListParagraph"/>
+        <w:pStyle w:val="oancuaDanhsach"/>
         <w:numPr>
           <w:ilvl w:val="1"/>
           <w:numId w:val="27"/>
@@ -1032,7 +1043,7 @@
     </w:p>
     <w:p>
       <w:pPr>
-        <w:pStyle w:val="ListParagraph"/>
+        <w:pStyle w:val="oancuaDanhsach"/>
         <w:numPr>
           <w:ilvl w:val="1"/>
           <w:numId w:val="27"/>
@@ -1092,7 +1103,7 @@
     </w:p>
     <w:p>
       <w:pPr>
-        <w:pStyle w:val="ListParagraph"/>
+        <w:pStyle w:val="oancuaDanhsach"/>
         <w:numPr>
           <w:ilvl w:val="0"/>
           <w:numId w:val="27"/>
@@ -1104,7 +1115,7 @@
     </w:p>
     <w:p>
       <w:pPr>
-        <w:pStyle w:val="ListParagraph"/>
+        <w:pStyle w:val="oancuaDanhsach"/>
         <w:numPr>
           <w:ilvl w:val="1"/>
           <w:numId w:val="27"/>
@@ -1116,7 +1127,7 @@
     </w:p>
     <w:p>
       <w:pPr>
-        <w:pStyle w:val="ListParagraph"/>
+        <w:pStyle w:val="oancuaDanhsach"/>
         <w:numPr>
           <w:ilvl w:val="1"/>
           <w:numId w:val="27"/>
@@ -1131,6 +1142,7 @@
         <w:rPr>
           <w:noProof/>
         </w:rPr>
+        <w:lastRenderedPageBreak/>
         <w:drawing>
           <wp:inline distT="0" distB="0" distL="0" distR="0" wp14:anchorId="193CD066" wp14:editId="0D0ACC91">
             <wp:extent cx="4572000" cy="180975"/>
@@ -1176,7 +1188,7 @@
     </w:p>
     <w:p>
       <w:pPr>
-        <w:pStyle w:val="ListParagraph"/>
+        <w:pStyle w:val="oancuaDanhsach"/>
         <w:numPr>
           <w:ilvl w:val="0"/>
           <w:numId w:val="27"/>
@@ -1188,7 +1200,7 @@
     </w:p>
     <w:p>
       <w:pPr>
-        <w:pStyle w:val="ListParagraph"/>
+        <w:pStyle w:val="oancuaDanhsach"/>
         <w:numPr>
           <w:ilvl w:val="1"/>
           <w:numId w:val="27"/>
@@ -1200,7 +1212,7 @@
     </w:p>
     <w:p>
       <w:pPr>
-        <w:pStyle w:val="ListParagraph"/>
+        <w:pStyle w:val="oancuaDanhsach"/>
         <w:numPr>
           <w:ilvl w:val="1"/>
           <w:numId w:val="27"/>
@@ -1260,7 +1272,7 @@
     </w:p>
     <w:p>
       <w:pPr>
-        <w:pStyle w:val="ListParagraph"/>
+        <w:pStyle w:val="oancuaDanhsach"/>
         <w:numPr>
           <w:ilvl w:val="0"/>
           <w:numId w:val="27"/>
@@ -1272,7 +1284,7 @@
     </w:p>
     <w:p>
       <w:pPr>
-        <w:pStyle w:val="ListParagraph"/>
+        <w:pStyle w:val="oancuaDanhsach"/>
         <w:numPr>
           <w:ilvl w:val="1"/>
           <w:numId w:val="27"/>
@@ -1284,7 +1296,7 @@
     </w:p>
     <w:p>
       <w:pPr>
-        <w:pStyle w:val="ListParagraph"/>
+        <w:pStyle w:val="oancuaDanhsach"/>
         <w:numPr>
           <w:ilvl w:val="1"/>
           <w:numId w:val="27"/>
@@ -1296,7 +1308,7 @@
     </w:p>
     <w:p>
       <w:pPr>
-        <w:pStyle w:val="ListParagraph"/>
+        <w:pStyle w:val="oancuaDanhsach"/>
         <w:numPr>
           <w:ilvl w:val="1"/>
           <w:numId w:val="27"/>
@@ -1356,7 +1368,7 @@
     </w:p>
     <w:p>
       <w:pPr>
-        <w:pStyle w:val="ListParagraph"/>
+        <w:pStyle w:val="oancuaDanhsach"/>
         <w:numPr>
           <w:ilvl w:val="0"/>
           <w:numId w:val="27"/>
@@ -1368,7 +1380,7 @@
     </w:p>
     <w:p>
       <w:pPr>
-        <w:pStyle w:val="ListParagraph"/>
+        <w:pStyle w:val="oancuaDanhsach"/>
         <w:numPr>
           <w:ilvl w:val="1"/>
           <w:numId w:val="27"/>
@@ -1380,7 +1392,7 @@
     </w:p>
     <w:p>
       <w:pPr>
-        <w:pStyle w:val="ListParagraph"/>
+        <w:pStyle w:val="oancuaDanhsach"/>
         <w:numPr>
           <w:ilvl w:val="1"/>
           <w:numId w:val="27"/>
@@ -1392,7 +1404,7 @@
     </w:p>
     <w:p>
       <w:pPr>
-        <w:pStyle w:val="ListParagraph"/>
+        <w:pStyle w:val="oancuaDanhsach"/>
         <w:numPr>
           <w:ilvl w:val="1"/>
           <w:numId w:val="27"/>
@@ -1452,7 +1464,7 @@
     </w:p>
     <w:p>
       <w:pPr>
-        <w:pStyle w:val="ListParagraph"/>
+        <w:pStyle w:val="oancuaDanhsach"/>
         <w:numPr>
           <w:ilvl w:val="0"/>
           <w:numId w:val="27"/>
@@ -1464,7 +1476,7 @@
     </w:p>
     <w:p>
       <w:pPr>
-        <w:pStyle w:val="ListParagraph"/>
+        <w:pStyle w:val="oancuaDanhsach"/>
         <w:numPr>
           <w:ilvl w:val="1"/>
           <w:numId w:val="27"/>
@@ -1476,7 +1488,7 @@
     </w:p>
     <w:p>
       <w:pPr>
-        <w:pStyle w:val="ListParagraph"/>
+        <w:pStyle w:val="oancuaDanhsach"/>
         <w:numPr>
           <w:ilvl w:val="1"/>
           <w:numId w:val="27"/>
@@ -1536,7 +1548,7 @@
     </w:p>
     <w:p>
       <w:pPr>
-        <w:pStyle w:val="ListParagraph"/>
+        <w:pStyle w:val="oancuaDanhsach"/>
         <w:numPr>
           <w:ilvl w:val="0"/>
           <w:numId w:val="27"/>
@@ -1548,7 +1560,7 @@
     </w:p>
     <w:p>
       <w:pPr>
-        <w:pStyle w:val="ListParagraph"/>
+        <w:pStyle w:val="oancuaDanhsach"/>
         <w:numPr>
           <w:ilvl w:val="1"/>
           <w:numId w:val="27"/>
@@ -1560,7 +1572,7 @@
     </w:p>
     <w:p>
       <w:pPr>
-        <w:pStyle w:val="ListParagraph"/>
+        <w:pStyle w:val="oancuaDanhsach"/>
         <w:numPr>
           <w:ilvl w:val="1"/>
           <w:numId w:val="27"/>
@@ -1620,7 +1632,7 @@
     </w:p>
     <w:p>
       <w:pPr>
-        <w:pStyle w:val="ListParagraph"/>
+        <w:pStyle w:val="oancuaDanhsach"/>
         <w:numPr>
           <w:ilvl w:val="0"/>
           <w:numId w:val="27"/>
@@ -1632,7 +1644,7 @@
     </w:p>
     <w:p>
       <w:pPr>
-        <w:pStyle w:val="ListParagraph"/>
+        <w:pStyle w:val="oancuaDanhsach"/>
         <w:numPr>
           <w:ilvl w:val="1"/>
           <w:numId w:val="27"/>
@@ -1644,7 +1656,7 @@
     </w:p>
     <w:p>
       <w:pPr>
-        <w:pStyle w:val="ListParagraph"/>
+        <w:pStyle w:val="oancuaDanhsach"/>
         <w:numPr>
           <w:ilvl w:val="1"/>
           <w:numId w:val="27"/>
@@ -1656,7 +1668,7 @@
     </w:p>
     <w:p>
       <w:pPr>
-        <w:pStyle w:val="ListParagraph"/>
+        <w:pStyle w:val="oancuaDanhsach"/>
         <w:numPr>
           <w:ilvl w:val="1"/>
           <w:numId w:val="27"/>
@@ -1716,7 +1728,7 @@
     </w:p>
     <w:p>
       <w:pPr>
-        <w:pStyle w:val="ListParagraph"/>
+        <w:pStyle w:val="oancuaDanhsach"/>
         <w:numPr>
           <w:ilvl w:val="0"/>
           <w:numId w:val="27"/>
@@ -1728,19 +1740,20 @@
     </w:p>
     <w:p>
       <w:pPr>
-        <w:pStyle w:val="ListParagraph"/>
+        <w:pStyle w:val="oancuaDanhsach"/>
         <w:numPr>
           <w:ilvl w:val="1"/>
           <w:numId w:val="27"/>
         </w:numPr>
       </w:pPr>
       <w:r>
+        <w:lastRenderedPageBreak/>
         <w:t>Là 1 lớp của tensorflow.keras.layers</w:t>
       </w:r>
     </w:p>
     <w:p>
       <w:pPr>
-        <w:pStyle w:val="ListParagraph"/>
+        <w:pStyle w:val="oancuaDanhsach"/>
         <w:numPr>
           <w:ilvl w:val="1"/>
           <w:numId w:val="27"/>
@@ -1800,7 +1813,7 @@
     </w:p>
     <w:p>
       <w:pPr>
-        <w:pStyle w:val="ListParagraph"/>
+        <w:pStyle w:val="oancuaDanhsach"/>
         <w:numPr>
           <w:ilvl w:val="0"/>
           <w:numId w:val="27"/>
@@ -1812,7 +1825,7 @@
     </w:p>
     <w:p>
       <w:pPr>
-        <w:pStyle w:val="ListParagraph"/>
+        <w:pStyle w:val="oancuaDanhsach"/>
         <w:numPr>
           <w:ilvl w:val="1"/>
           <w:numId w:val="27"/>
@@ -1824,7 +1837,7 @@
     </w:p>
     <w:p>
       <w:pPr>
-        <w:pStyle w:val="ListParagraph"/>
+        <w:pStyle w:val="oancuaDanhsach"/>
         <w:numPr>
           <w:ilvl w:val="1"/>
           <w:numId w:val="27"/>
@@ -1836,7 +1849,7 @@
     </w:p>
     <w:p>
       <w:pPr>
-        <w:pStyle w:val="ListParagraph"/>
+        <w:pStyle w:val="oancuaDanhsach"/>
         <w:numPr>
           <w:ilvl w:val="0"/>
           <w:numId w:val="29"/>
@@ -1949,7 +1962,7 @@
     </w:p>
     <w:p>
       <w:pPr>
-        <w:pStyle w:val="ListParagraph"/>
+        <w:pStyle w:val="oancuaDanhsach"/>
         <w:numPr>
           <w:ilvl w:val="0"/>
           <w:numId w:val="29"/>
@@ -2017,6 +2030,7 @@
         <w:rPr>
           <w:noProof/>
         </w:rPr>
+        <w:lastRenderedPageBreak/>
         <w:drawing>
           <wp:inline distT="0" distB="0" distL="0" distR="0" wp14:anchorId="00F7A244" wp14:editId="4008B262">
             <wp:extent cx="4229635" cy="3631969"/>
@@ -2218,6 +2232,7 @@
         <w:rPr>
           <w:noProof/>
         </w:rPr>
+        <w:lastRenderedPageBreak/>
         <w:drawing>
           <wp:inline distT="0" distB="0" distL="0" distR="0" wp14:anchorId="486EFD8E" wp14:editId="30B10201">
             <wp:extent cx="4572000" cy="2200275"/>
@@ -2316,7 +2331,7 @@
     </w:p>
     <w:p>
       <w:pPr>
-        <w:pStyle w:val="ListParagraph"/>
+        <w:pStyle w:val="oancuaDanhsach"/>
         <w:numPr>
           <w:ilvl w:val="0"/>
           <w:numId w:val="29"/>
@@ -2442,6 +2457,7 @@
         <w:rPr>
           <w:noProof/>
         </w:rPr>
+        <w:lastRenderedPageBreak/>
         <w:drawing>
           <wp:inline distT="0" distB="0" distL="0" distR="0" wp14:anchorId="12AB98B2" wp14:editId="7FDA70FF">
             <wp:extent cx="4572000" cy="885825"/>
@@ -2487,7 +2503,7 @@
     </w:p>
     <w:p>
       <w:pPr>
-        <w:pStyle w:val="ListParagraph"/>
+        <w:pStyle w:val="oancuaDanhsach"/>
         <w:numPr>
           <w:ilvl w:val="0"/>
           <w:numId w:val="26"/>
@@ -2552,7 +2568,7 @@
     </w:p>
     <w:p>
       <w:pPr>
-        <w:pStyle w:val="ListParagraph"/>
+        <w:pStyle w:val="oancuaDanhsach"/>
         <w:numPr>
           <w:ilvl w:val="0"/>
           <w:numId w:val="25"/>
@@ -2564,7 +2580,7 @@
     </w:p>
     <w:p>
       <w:pPr>
-        <w:pStyle w:val="ListParagraph"/>
+        <w:pStyle w:val="oancuaDanhsach"/>
         <w:numPr>
           <w:ilvl w:val="0"/>
           <w:numId w:val="24"/>
@@ -2576,7 +2592,7 @@
     </w:p>
     <w:p>
       <w:pPr>
-        <w:pStyle w:val="ListParagraph"/>
+        <w:pStyle w:val="oancuaDanhsach"/>
         <w:numPr>
           <w:ilvl w:val="0"/>
           <w:numId w:val="23"/>
@@ -2588,7 +2604,7 @@
     </w:p>
     <w:p>
       <w:pPr>
-        <w:pStyle w:val="ListParagraph"/>
+        <w:pStyle w:val="oancuaDanhsach"/>
         <w:numPr>
           <w:ilvl w:val="0"/>
           <w:numId w:val="22"/>
@@ -2600,7 +2616,7 @@
     </w:p>
     <w:p>
       <w:pPr>
-        <w:pStyle w:val="ListParagraph"/>
+        <w:pStyle w:val="oancuaDanhsach"/>
         <w:numPr>
           <w:ilvl w:val="0"/>
           <w:numId w:val="21"/>
@@ -2612,7 +2628,7 @@
     </w:p>
     <w:p>
       <w:pPr>
-        <w:pStyle w:val="ListParagraph"/>
+        <w:pStyle w:val="oancuaDanhsach"/>
         <w:numPr>
           <w:ilvl w:val="0"/>
           <w:numId w:val="20"/>
@@ -2783,7 +2799,7 @@
     </w:p>
     <w:p>
       <w:pPr>
-        <w:pStyle w:val="ListParagraph"/>
+        <w:pStyle w:val="oancuaDanhsach"/>
         <w:numPr>
           <w:ilvl w:val="0"/>
           <w:numId w:val="19"/>
@@ -2795,7 +2811,7 @@
     </w:p>
     <w:p>
       <w:pPr>
-        <w:pStyle w:val="ListParagraph"/>
+        <w:pStyle w:val="oancuaDanhsach"/>
         <w:numPr>
           <w:ilvl w:val="1"/>
           <w:numId w:val="19"/>
@@ -2807,7 +2823,7 @@
     </w:p>
     <w:p>
       <w:pPr>
-        <w:pStyle w:val="ListParagraph"/>
+        <w:pStyle w:val="oancuaDanhsach"/>
         <w:numPr>
           <w:ilvl w:val="1"/>
           <w:numId w:val="19"/>
@@ -2819,13 +2835,14 @@
     </w:p>
     <w:p>
       <w:pPr>
-        <w:pStyle w:val="ListParagraph"/>
+        <w:pStyle w:val="oancuaDanhsach"/>
         <w:numPr>
           <w:ilvl w:val="0"/>
           <w:numId w:val="29"/>
         </w:numPr>
       </w:pPr>
       <w:r>
+        <w:lastRenderedPageBreak/>
         <w:t>Xây dựng mô hình</w:t>
       </w:r>
     </w:p>
@@ -2879,7 +2896,7 @@
     </w:p>
     <w:p>
       <w:pPr>
-        <w:pStyle w:val="ListParagraph"/>
+        <w:pStyle w:val="oancuaDanhsach"/>
         <w:numPr>
           <w:ilvl w:val="0"/>
           <w:numId w:val="18"/>
@@ -2891,7 +2908,7 @@
     </w:p>
     <w:p>
       <w:pPr>
-        <w:pStyle w:val="ListParagraph"/>
+        <w:pStyle w:val="oancuaDanhsach"/>
         <w:numPr>
           <w:ilvl w:val="0"/>
           <w:numId w:val="18"/>
@@ -2903,7 +2920,7 @@
     </w:p>
     <w:p>
       <w:pPr>
-        <w:pStyle w:val="ListParagraph"/>
+        <w:pStyle w:val="oancuaDanhsach"/>
         <w:numPr>
           <w:ilvl w:val="1"/>
           <w:numId w:val="18"/>
@@ -2915,7 +2932,7 @@
     </w:p>
     <w:p>
       <w:pPr>
-        <w:pStyle w:val="ListParagraph"/>
+        <w:pStyle w:val="oancuaDanhsach"/>
         <w:numPr>
           <w:ilvl w:val="1"/>
           <w:numId w:val="18"/>
@@ -2927,7 +2944,7 @@
     </w:p>
     <w:p>
       <w:pPr>
-        <w:pStyle w:val="ListParagraph"/>
+        <w:pStyle w:val="oancuaDanhsach"/>
         <w:numPr>
           <w:ilvl w:val="1"/>
           <w:numId w:val="18"/>
@@ -2939,7 +2956,7 @@
     </w:p>
     <w:p>
       <w:pPr>
-        <w:pStyle w:val="ListParagraph"/>
+        <w:pStyle w:val="oancuaDanhsach"/>
         <w:numPr>
           <w:ilvl w:val="1"/>
           <w:numId w:val="18"/>
@@ -2951,7 +2968,7 @@
     </w:p>
     <w:p>
       <w:pPr>
-        <w:pStyle w:val="ListParagraph"/>
+        <w:pStyle w:val="oancuaDanhsach"/>
         <w:numPr>
           <w:ilvl w:val="1"/>
           <w:numId w:val="18"/>
@@ -2963,7 +2980,7 @@
     </w:p>
     <w:p>
       <w:pPr>
-        <w:pStyle w:val="ListParagraph"/>
+        <w:pStyle w:val="oancuaDanhsach"/>
         <w:numPr>
           <w:ilvl w:val="1"/>
           <w:numId w:val="18"/>
@@ -2975,7 +2992,7 @@
     </w:p>
     <w:p>
       <w:pPr>
-        <w:pStyle w:val="ListParagraph"/>
+        <w:pStyle w:val="oancuaDanhsach"/>
         <w:numPr>
           <w:ilvl w:val="1"/>
           <w:numId w:val="18"/>
@@ -2987,7 +3004,7 @@
     </w:p>
     <w:p>
       <w:pPr>
-        <w:pStyle w:val="ListParagraph"/>
+        <w:pStyle w:val="oancuaDanhsach"/>
         <w:numPr>
           <w:ilvl w:val="0"/>
           <w:numId w:val="17"/>
@@ -3000,7 +3017,7 @@
     <w:p/>
     <w:p>
       <w:pPr>
-        <w:pStyle w:val="ListParagraph"/>
+        <w:pStyle w:val="oancuaDanhsach"/>
         <w:numPr>
           <w:ilvl w:val="0"/>
           <w:numId w:val="29"/>
@@ -3108,19 +3125,20 @@
     </w:p>
     <w:p>
       <w:pPr>
-        <w:pStyle w:val="ListParagraph"/>
+        <w:pStyle w:val="oancuaDanhsach"/>
         <w:numPr>
           <w:ilvl w:val="0"/>
           <w:numId w:val="16"/>
         </w:numPr>
       </w:pPr>
       <w:r>
+        <w:lastRenderedPageBreak/>
         <w:t>history = model.fit(...): huấn luyện mô hình. Nó thực hiện đào tạo mô hình trên tập dữ liệu huấn luyện (X_train, y_train). Các tham số được sử dụng:</w:t>
       </w:r>
     </w:p>
     <w:p>
       <w:pPr>
-        <w:pStyle w:val="ListParagraph"/>
+        <w:pStyle w:val="oancuaDanhsach"/>
         <w:numPr>
           <w:ilvl w:val="1"/>
           <w:numId w:val="16"/>
@@ -3132,7 +3150,7 @@
     </w:p>
     <w:p>
       <w:pPr>
-        <w:pStyle w:val="ListParagraph"/>
+        <w:pStyle w:val="oancuaDanhsach"/>
         <w:numPr>
           <w:ilvl w:val="1"/>
           <w:numId w:val="16"/>
@@ -3144,7 +3162,7 @@
     </w:p>
     <w:p>
       <w:pPr>
-        <w:pStyle w:val="ListParagraph"/>
+        <w:pStyle w:val="oancuaDanhsach"/>
         <w:numPr>
           <w:ilvl w:val="1"/>
           <w:numId w:val="16"/>
@@ -3156,7 +3174,7 @@
     </w:p>
     <w:p>
       <w:pPr>
-        <w:pStyle w:val="ListParagraph"/>
+        <w:pStyle w:val="oancuaDanhsach"/>
         <w:numPr>
           <w:ilvl w:val="1"/>
           <w:numId w:val="16"/>
@@ -3168,7 +3186,7 @@
     </w:p>
     <w:p>
       <w:pPr>
-        <w:pStyle w:val="ListParagraph"/>
+        <w:pStyle w:val="oancuaDanhsach"/>
         <w:numPr>
           <w:ilvl w:val="1"/>
           <w:numId w:val="16"/>
@@ -3180,7 +3198,7 @@
     </w:p>
     <w:p>
       <w:pPr>
-        <w:pStyle w:val="ListParagraph"/>
+        <w:pStyle w:val="oancuaDanhsach"/>
         <w:numPr>
           <w:ilvl w:val="1"/>
           <w:numId w:val="16"/>
@@ -3192,7 +3210,7 @@
     </w:p>
     <w:p>
       <w:pPr>
-        <w:pStyle w:val="ListParagraph"/>
+        <w:pStyle w:val="oancuaDanhsach"/>
         <w:numPr>
           <w:ilvl w:val="0"/>
           <w:numId w:val="29"/>
@@ -3305,7 +3323,7 @@
     </w:p>
     <w:p>
       <w:pPr>
-        <w:pStyle w:val="ListParagraph"/>
+        <w:pStyle w:val="oancuaDanhsach"/>
         <w:numPr>
           <w:ilvl w:val="0"/>
           <w:numId w:val="29"/>
@@ -3320,6 +3338,7 @@
         <w:rPr>
           <w:noProof/>
         </w:rPr>
+        <w:lastRenderedPageBreak/>
         <w:drawing>
           <wp:inline distT="0" distB="0" distL="0" distR="0" wp14:anchorId="7AA37DE6" wp14:editId="2DD6F446">
             <wp:extent cx="4572000" cy="2133600"/>
@@ -3365,7 +3384,7 @@
     </w:p>
     <w:p>
       <w:pPr>
-        <w:pStyle w:val="ListParagraph"/>
+        <w:pStyle w:val="oancuaDanhsach"/>
         <w:numPr>
           <w:ilvl w:val="0"/>
           <w:numId w:val="29"/>
@@ -3430,7 +3449,7 @@
     </w:p>
     <w:p>
       <w:pPr>
-        <w:pStyle w:val="ListParagraph"/>
+        <w:pStyle w:val="oancuaDanhsach"/>
         <w:numPr>
           <w:ilvl w:val="0"/>
           <w:numId w:val="15"/>
@@ -3548,7 +3567,7 @@
     </w:p>
     <w:p>
       <w:pPr>
-        <w:pStyle w:val="ListParagraph"/>
+        <w:pStyle w:val="oancuaDanhsach"/>
         <w:numPr>
           <w:ilvl w:val="0"/>
           <w:numId w:val="29"/>
@@ -3563,6 +3582,7 @@
         <w:rPr>
           <w:noProof/>
         </w:rPr>
+        <w:lastRenderedPageBreak/>
         <w:drawing>
           <wp:inline distT="0" distB="0" distL="0" distR="0" wp14:anchorId="6752C495" wp14:editId="0A88AE49">
             <wp:extent cx="4572000" cy="1809750"/>
@@ -3608,7 +3628,7 @@
     </w:p>
     <w:p>
       <w:pPr>
-        <w:pStyle w:val="ListParagraph"/>
+        <w:pStyle w:val="oancuaDanhsach"/>
         <w:numPr>
           <w:ilvl w:val="0"/>
           <w:numId w:val="29"/>
@@ -3668,7 +3688,7 @@
     </w:p>
     <w:p>
       <w:pPr>
-        <w:pStyle w:val="ListParagraph"/>
+        <w:pStyle w:val="oancuaDanhsach"/>
         <w:numPr>
           <w:ilvl w:val="0"/>
           <w:numId w:val="29"/>
@@ -3728,7 +3748,7 @@
     </w:p>
     <w:p>
       <w:pPr>
-        <w:pStyle w:val="ListParagraph"/>
+        <w:pStyle w:val="oancuaDanhsach"/>
         <w:numPr>
           <w:ilvl w:val="0"/>
           <w:numId w:val="29"/>
@@ -3801,6 +3821,7 @@
         <w:rPr>
           <w:noProof/>
         </w:rPr>
+        <w:lastRenderedPageBreak/>
         <w:drawing>
           <wp:inline distT="0" distB="0" distL="0" distR="0" wp14:anchorId="183615C9" wp14:editId="01DF9274">
             <wp:extent cx="4572000" cy="2295525"/>
@@ -3846,7 +3867,7 @@
     </w:p>
     <w:p>
       <w:pPr>
-        <w:pStyle w:val="ListParagraph"/>
+        <w:pStyle w:val="oancuaDanhsach"/>
         <w:numPr>
           <w:ilvl w:val="0"/>
           <w:numId w:val="14"/>
@@ -3858,7 +3879,7 @@
     </w:p>
     <w:p>
       <w:pPr>
-        <w:pStyle w:val="ListParagraph"/>
+        <w:pStyle w:val="oancuaDanhsach"/>
         <w:numPr>
           <w:ilvl w:val="0"/>
           <w:numId w:val="14"/>
@@ -3923,7 +3944,7 @@
     </w:p>
     <w:p>
       <w:pPr>
-        <w:pStyle w:val="ListParagraph"/>
+        <w:pStyle w:val="oancuaDanhsach"/>
         <w:numPr>
           <w:ilvl w:val="0"/>
           <w:numId w:val="13"/>
@@ -3935,7 +3956,7 @@
     </w:p>
     <w:p>
       <w:pPr>
-        <w:pStyle w:val="ListParagraph"/>
+        <w:pStyle w:val="oancuaDanhsach"/>
         <w:numPr>
           <w:ilvl w:val="0"/>
           <w:numId w:val="12"/>
@@ -4000,7 +4021,7 @@
     </w:p>
     <w:p>
       <w:pPr>
-        <w:pStyle w:val="ListParagraph"/>
+        <w:pStyle w:val="oancuaDanhsach"/>
         <w:numPr>
           <w:ilvl w:val="0"/>
           <w:numId w:val="1"/>
@@ -4012,7 +4033,7 @@
     </w:p>
     <w:p>
       <w:pPr>
-        <w:pStyle w:val="ListParagraph"/>
+        <w:pStyle w:val="oancuaDanhsach"/>
         <w:numPr>
           <w:ilvl w:val="0"/>
           <w:numId w:val="1"/>
@@ -4024,7 +4045,7 @@
     </w:p>
     <w:p>
       <w:pPr>
-        <w:pStyle w:val="ListParagraph"/>
+        <w:pStyle w:val="oancuaDanhsach"/>
         <w:numPr>
           <w:ilvl w:val="1"/>
           <w:numId w:val="1"/>
@@ -4036,7 +4057,7 @@
     </w:p>
     <w:p>
       <w:pPr>
-        <w:pStyle w:val="ListParagraph"/>
+        <w:pStyle w:val="oancuaDanhsach"/>
         <w:numPr>
           <w:ilvl w:val="1"/>
           <w:numId w:val="1"/>
@@ -4048,7 +4069,7 @@
     </w:p>
     <w:p>
       <w:pPr>
-        <w:pStyle w:val="ListParagraph"/>
+        <w:pStyle w:val="oancuaDanhsach"/>
         <w:numPr>
           <w:ilvl w:val="1"/>
           <w:numId w:val="1"/>
@@ -4068,6 +4089,7 @@
         <w:rPr>
           <w:noProof/>
         </w:rPr>
+        <w:lastRenderedPageBreak/>
         <w:drawing>
           <wp:inline distT="0" distB="0" distL="0" distR="0" wp14:anchorId="25857585" wp14:editId="29C3FBF5">
             <wp:extent cx="4572000" cy="2667000"/>
@@ -4113,7 +4135,7 @@
     </w:p>
     <w:p>
       <w:pPr>
-        <w:pStyle w:val="ListParagraph"/>
+        <w:pStyle w:val="oancuaDanhsach"/>
         <w:numPr>
           <w:ilvl w:val="0"/>
           <w:numId w:val="12"/>
@@ -4178,7 +4200,7 @@
     </w:p>
     <w:p>
       <w:pPr>
-        <w:pStyle w:val="ListParagraph"/>
+        <w:pStyle w:val="oancuaDanhsach"/>
         <w:numPr>
           <w:ilvl w:val="0"/>
           <w:numId w:val="11"/>
@@ -4243,7 +4265,7 @@
     </w:p>
     <w:p>
       <w:pPr>
-        <w:pStyle w:val="ListParagraph"/>
+        <w:pStyle w:val="oancuaDanhsach"/>
         <w:numPr>
           <w:ilvl w:val="0"/>
           <w:numId w:val="10"/>
@@ -4255,7 +4277,7 @@
     </w:p>
     <w:p>
       <w:pPr>
-        <w:pStyle w:val="ListParagraph"/>
+        <w:pStyle w:val="oancuaDanhsach"/>
         <w:numPr>
           <w:ilvl w:val="0"/>
           <w:numId w:val="10"/>
@@ -4275,6 +4297,7 @@
         <w:rPr>
           <w:noProof/>
         </w:rPr>
+        <w:lastRenderedPageBreak/>
         <w:drawing>
           <wp:inline distT="0" distB="0" distL="0" distR="0" wp14:anchorId="2C5DF82B" wp14:editId="2188E76F">
             <wp:extent cx="4572000" cy="504825"/>
@@ -4426,7 +4449,7 @@
     </w:p>
     <w:p>
       <w:pPr>
-        <w:pStyle w:val="ListParagraph"/>
+        <w:pStyle w:val="oancuaDanhsach"/>
         <w:numPr>
           <w:ilvl w:val="0"/>
           <w:numId w:val="9"/>
@@ -4438,7 +4461,7 @@
     </w:p>
     <w:p>
       <w:pPr>
-        <w:pStyle w:val="ListParagraph"/>
+        <w:pStyle w:val="oancuaDanhsach"/>
         <w:numPr>
           <w:ilvl w:val="0"/>
           <w:numId w:val="9"/>
@@ -4504,7 +4527,7 @@
     </w:p>
     <w:p>
       <w:pPr>
-        <w:pStyle w:val="ListParagraph"/>
+        <w:pStyle w:val="oancuaDanhsach"/>
         <w:numPr>
           <w:ilvl w:val="0"/>
           <w:numId w:val="8"/>
@@ -4516,7 +4539,7 @@
     </w:p>
     <w:p>
       <w:pPr>
-        <w:pStyle w:val="ListParagraph"/>
+        <w:pStyle w:val="oancuaDanhsach"/>
         <w:numPr>
           <w:ilvl w:val="0"/>
           <w:numId w:val="12"/>
@@ -4581,7 +4604,7 @@
     </w:p>
     <w:p>
       <w:pPr>
-        <w:pStyle w:val="ListParagraph"/>
+        <w:pStyle w:val="oancuaDanhsach"/>
         <w:numPr>
           <w:ilvl w:val="0"/>
           <w:numId w:val="7"/>
@@ -4593,7 +4616,7 @@
     </w:p>
     <w:p>
       <w:pPr>
-        <w:pStyle w:val="ListParagraph"/>
+        <w:pStyle w:val="oancuaDanhsach"/>
         <w:numPr>
           <w:ilvl w:val="0"/>
           <w:numId w:val="7"/>
@@ -4719,6 +4742,7 @@
         <w:rPr>
           <w:noProof/>
         </w:rPr>
+        <w:lastRenderedPageBreak/>
         <w:drawing>
           <wp:inline distT="0" distB="0" distL="0" distR="0" wp14:anchorId="522B6436" wp14:editId="0184F7A3">
             <wp:extent cx="4572000" cy="371475"/>
@@ -4764,7 +4788,7 @@
     </w:p>
     <w:p>
       <w:pPr>
-        <w:pStyle w:val="ListParagraph"/>
+        <w:pStyle w:val="oancuaDanhsach"/>
         <w:numPr>
           <w:ilvl w:val="0"/>
           <w:numId w:val="6"/>
@@ -4776,7 +4800,7 @@
     </w:p>
     <w:p>
       <w:pPr>
-        <w:pStyle w:val="ListParagraph"/>
+        <w:pStyle w:val="oancuaDanhsach"/>
         <w:numPr>
           <w:ilvl w:val="1"/>
           <w:numId w:val="6"/>
@@ -4788,7 +4812,7 @@
     </w:p>
     <w:p>
       <w:pPr>
-        <w:pStyle w:val="ListParagraph"/>
+        <w:pStyle w:val="oancuaDanhsach"/>
         <w:numPr>
           <w:ilvl w:val="1"/>
           <w:numId w:val="6"/>
@@ -4800,7 +4824,7 @@
     </w:p>
     <w:p>
       <w:pPr>
-        <w:pStyle w:val="ListParagraph"/>
+        <w:pStyle w:val="oancuaDanhsach"/>
         <w:numPr>
           <w:ilvl w:val="1"/>
           <w:numId w:val="6"/>
@@ -4812,7 +4836,7 @@
     </w:p>
     <w:p>
       <w:pPr>
-        <w:pStyle w:val="ListParagraph"/>
+        <w:pStyle w:val="oancuaDanhsach"/>
         <w:numPr>
           <w:ilvl w:val="1"/>
           <w:numId w:val="6"/>
@@ -4824,7 +4848,7 @@
     </w:p>
     <w:p>
       <w:pPr>
-        <w:pStyle w:val="ListParagraph"/>
+        <w:pStyle w:val="oancuaDanhsach"/>
         <w:numPr>
           <w:ilvl w:val="0"/>
           <w:numId w:val="5"/>
@@ -4889,7 +4913,7 @@
     </w:p>
     <w:p>
       <w:pPr>
-        <w:pStyle w:val="ListParagraph"/>
+        <w:pStyle w:val="oancuaDanhsach"/>
         <w:numPr>
           <w:ilvl w:val="0"/>
           <w:numId w:val="4"/>
@@ -4901,7 +4925,7 @@
     </w:p>
     <w:p>
       <w:pPr>
-        <w:pStyle w:val="ListParagraph"/>
+        <w:pStyle w:val="oancuaDanhsach"/>
         <w:numPr>
           <w:ilvl w:val="0"/>
           <w:numId w:val="4"/>
@@ -4968,7 +4992,7 @@
     </w:p>
     <w:p>
       <w:pPr>
-        <w:pStyle w:val="ListParagraph"/>
+        <w:pStyle w:val="oancuaDanhsach"/>
         <w:numPr>
           <w:ilvl w:val="0"/>
           <w:numId w:val="3"/>
@@ -4980,7 +5004,7 @@
     </w:p>
     <w:p>
       <w:pPr>
-        <w:pStyle w:val="ListParagraph"/>
+        <w:pStyle w:val="oancuaDanhsach"/>
         <w:numPr>
           <w:ilvl w:val="1"/>
           <w:numId w:val="3"/>
@@ -5035,7 +5059,7 @@
     </w:p>
     <w:p>
       <w:pPr>
-        <w:pStyle w:val="ListParagraph"/>
+        <w:pStyle w:val="oancuaDanhsach"/>
         <w:numPr>
           <w:ilvl w:val="0"/>
           <w:numId w:val="2"/>
@@ -5047,7 +5071,7 @@
     </w:p>
     <w:p>
       <w:pPr>
-        <w:pStyle w:val="ListParagraph"/>
+        <w:pStyle w:val="oancuaDanhsach"/>
         <w:numPr>
           <w:ilvl w:val="1"/>
           <w:numId w:val="2"/>
@@ -5115,6 +5139,7 @@
         <w:rPr>
           <w:noProof/>
         </w:rPr>
+        <w:lastRenderedPageBreak/>
         <w:drawing>
           <wp:inline distT="0" distB="0" distL="0" distR="0" wp14:anchorId="43BFCEDF" wp14:editId="5852ADAB">
             <wp:extent cx="4572000" cy="381000"/>
@@ -5213,7 +5238,7 @@
     </w:p>
     <w:p>
       <w:pPr>
-        <w:pStyle w:val="ListParagraph"/>
+        <w:pStyle w:val="oancuaDanhsach"/>
         <w:numPr>
           <w:ilvl w:val="0"/>
           <w:numId w:val="12"/>
@@ -5437,6 +5462,7 @@
     </w:p>
     <w:p>
       <w:r>
+        <w:lastRenderedPageBreak/>
         <w:t>Lưu biến subh2o vào file submission.csv</w:t>
       </w:r>
     </w:p>
@@ -9299,15 +9325,15 @@
     <w:lsdException w:name="Unresolved Mention" w:semiHidden="1" w:unhideWhenUsed="1"/>
     <w:lsdException w:name="Smart Link" w:semiHidden="1" w:unhideWhenUsed="1"/>
   </w:latentStyles>
-  <w:style w:type="paragraph" w:default="1" w:styleId="Normal">
+  <w:style w:type="paragraph" w:default="1" w:styleId="Binhthng">
     <w:name w:val="Normal"/>
     <w:qFormat/>
   </w:style>
-  <w:style w:type="paragraph" w:styleId="Heading1">
+  <w:style w:type="paragraph" w:styleId="u1">
     <w:name w:val="heading 1"/>
-    <w:basedOn w:val="Normal"/>
-    <w:next w:val="Normal"/>
-    <w:link w:val="Heading1Char"/>
+    <w:basedOn w:val="Binhthng"/>
+    <w:next w:val="Binhthng"/>
+    <w:link w:val="u1Char"/>
     <w:uiPriority w:val="9"/>
     <w:qFormat/>
     <w:rsid w:val="00716C3D"/>
@@ -9324,11 +9350,11 @@
       <w:szCs w:val="40"/>
     </w:rPr>
   </w:style>
-  <w:style w:type="paragraph" w:styleId="Heading2">
+  <w:style w:type="paragraph" w:styleId="u2">
     <w:name w:val="heading 2"/>
-    <w:basedOn w:val="Normal"/>
-    <w:next w:val="Normal"/>
-    <w:link w:val="Heading2Char"/>
+    <w:basedOn w:val="Binhthng"/>
+    <w:next w:val="Binhthng"/>
+    <w:link w:val="u2Char"/>
     <w:uiPriority w:val="9"/>
     <w:semiHidden/>
     <w:unhideWhenUsed/>
@@ -9347,11 +9373,11 @@
       <w:szCs w:val="32"/>
     </w:rPr>
   </w:style>
-  <w:style w:type="paragraph" w:styleId="Heading3">
+  <w:style w:type="paragraph" w:styleId="u3">
     <w:name w:val="heading 3"/>
-    <w:basedOn w:val="Normal"/>
-    <w:next w:val="Normal"/>
-    <w:link w:val="Heading3Char"/>
+    <w:basedOn w:val="Binhthng"/>
+    <w:next w:val="Binhthng"/>
+    <w:link w:val="u3Char"/>
     <w:uiPriority w:val="9"/>
     <w:semiHidden/>
     <w:unhideWhenUsed/>
@@ -9370,11 +9396,11 @@
       <w:szCs w:val="28"/>
     </w:rPr>
   </w:style>
-  <w:style w:type="paragraph" w:styleId="Heading4">
+  <w:style w:type="paragraph" w:styleId="u4">
     <w:name w:val="heading 4"/>
-    <w:basedOn w:val="Normal"/>
-    <w:next w:val="Normal"/>
-    <w:link w:val="Heading4Char"/>
+    <w:basedOn w:val="Binhthng"/>
+    <w:next w:val="Binhthng"/>
+    <w:link w:val="u4Char"/>
     <w:uiPriority w:val="9"/>
     <w:semiHidden/>
     <w:unhideWhenUsed/>
@@ -9393,11 +9419,11 @@
       <w:color w:val="0F4761" w:themeColor="accent1" w:themeShade="BF"/>
     </w:rPr>
   </w:style>
-  <w:style w:type="paragraph" w:styleId="Heading5">
+  <w:style w:type="paragraph" w:styleId="u5">
     <w:name w:val="heading 5"/>
-    <w:basedOn w:val="Normal"/>
-    <w:next w:val="Normal"/>
-    <w:link w:val="Heading5Char"/>
+    <w:basedOn w:val="Binhthng"/>
+    <w:next w:val="Binhthng"/>
+    <w:link w:val="u5Char"/>
     <w:uiPriority w:val="9"/>
     <w:semiHidden/>
     <w:unhideWhenUsed/>
@@ -9414,11 +9440,11 @@
       <w:color w:val="0F4761" w:themeColor="accent1" w:themeShade="BF"/>
     </w:rPr>
   </w:style>
-  <w:style w:type="paragraph" w:styleId="Heading6">
+  <w:style w:type="paragraph" w:styleId="u6">
     <w:name w:val="heading 6"/>
-    <w:basedOn w:val="Normal"/>
-    <w:next w:val="Normal"/>
-    <w:link w:val="Heading6Char"/>
+    <w:basedOn w:val="Binhthng"/>
+    <w:next w:val="Binhthng"/>
+    <w:link w:val="u6Char"/>
     <w:uiPriority w:val="9"/>
     <w:semiHidden/>
     <w:unhideWhenUsed/>
@@ -9437,11 +9463,11 @@
       <w:color w:val="595959" w:themeColor="text1" w:themeTint="A6"/>
     </w:rPr>
   </w:style>
-  <w:style w:type="paragraph" w:styleId="Heading7">
+  <w:style w:type="paragraph" w:styleId="u7">
     <w:name w:val="heading 7"/>
-    <w:basedOn w:val="Normal"/>
-    <w:next w:val="Normal"/>
-    <w:link w:val="Heading7Char"/>
+    <w:basedOn w:val="Binhthng"/>
+    <w:next w:val="Binhthng"/>
+    <w:link w:val="u7Char"/>
     <w:uiPriority w:val="9"/>
     <w:semiHidden/>
     <w:unhideWhenUsed/>
@@ -9458,11 +9484,11 @@
       <w:color w:val="595959" w:themeColor="text1" w:themeTint="A6"/>
     </w:rPr>
   </w:style>
-  <w:style w:type="paragraph" w:styleId="Heading8">
+  <w:style w:type="paragraph" w:styleId="u8">
     <w:name w:val="heading 8"/>
-    <w:basedOn w:val="Normal"/>
-    <w:next w:val="Normal"/>
-    <w:link w:val="Heading8Char"/>
+    <w:basedOn w:val="Binhthng"/>
+    <w:next w:val="Binhthng"/>
+    <w:link w:val="u8Char"/>
     <w:uiPriority w:val="9"/>
     <w:semiHidden/>
     <w:unhideWhenUsed/>
@@ -9481,11 +9507,11 @@
       <w:color w:val="272727" w:themeColor="text1" w:themeTint="D8"/>
     </w:rPr>
   </w:style>
-  <w:style w:type="paragraph" w:styleId="Heading9">
+  <w:style w:type="paragraph" w:styleId="u9">
     <w:name w:val="heading 9"/>
-    <w:basedOn w:val="Normal"/>
-    <w:next w:val="Normal"/>
-    <w:link w:val="Heading9Char"/>
+    <w:basedOn w:val="Binhthng"/>
+    <w:next w:val="Binhthng"/>
+    <w:link w:val="u9Char"/>
     <w:uiPriority w:val="9"/>
     <w:semiHidden/>
     <w:unhideWhenUsed/>
@@ -9502,13 +9528,13 @@
       <w:color w:val="272727" w:themeColor="text1" w:themeTint="D8"/>
     </w:rPr>
   </w:style>
-  <w:style w:type="character" w:default="1" w:styleId="DefaultParagraphFont">
+  <w:style w:type="character" w:default="1" w:styleId="Phngmcinhcuaoanvn">
     <w:name w:val="Default Paragraph Font"/>
     <w:uiPriority w:val="1"/>
     <w:semiHidden/>
     <w:unhideWhenUsed/>
   </w:style>
-  <w:style w:type="table" w:default="1" w:styleId="TableNormal">
+  <w:style w:type="table" w:default="1" w:styleId="BangThngthng">
     <w:name w:val="Normal Table"/>
     <w:uiPriority w:val="99"/>
     <w:semiHidden/>
@@ -9523,16 +9549,16 @@
       </w:tblCellMar>
     </w:tblPr>
   </w:style>
-  <w:style w:type="numbering" w:default="1" w:styleId="NoList">
+  <w:style w:type="numbering" w:default="1" w:styleId="Khngco">
     <w:name w:val="No List"/>
     <w:uiPriority w:val="99"/>
     <w:semiHidden/>
     <w:unhideWhenUsed/>
   </w:style>
-  <w:style w:type="character" w:customStyle="1" w:styleId="Heading1Char">
-    <w:name w:val="Heading 1 Char"/>
-    <w:basedOn w:val="DefaultParagraphFont"/>
-    <w:link w:val="Heading1"/>
+  <w:style w:type="character" w:customStyle="1" w:styleId="u1Char">
+    <w:name w:val="Đầu đề 1 Char"/>
+    <w:basedOn w:val="Phngmcinhcuaoanvn"/>
+    <w:link w:val="u1"/>
     <w:uiPriority w:val="9"/>
     <w:rsid w:val="00716C3D"/>
     <w:rPr>
@@ -9542,10 +9568,10 @@
       <w:szCs w:val="40"/>
     </w:rPr>
   </w:style>
-  <w:style w:type="character" w:customStyle="1" w:styleId="Heading2Char">
-    <w:name w:val="Heading 2 Char"/>
-    <w:basedOn w:val="DefaultParagraphFont"/>
-    <w:link w:val="Heading2"/>
+  <w:style w:type="character" w:customStyle="1" w:styleId="u2Char">
+    <w:name w:val="Đầu đề 2 Char"/>
+    <w:basedOn w:val="Phngmcinhcuaoanvn"/>
+    <w:link w:val="u2"/>
     <w:uiPriority w:val="9"/>
     <w:semiHidden/>
     <w:rsid w:val="00716C3D"/>
@@ -9556,10 +9582,10 @@
       <w:szCs w:val="32"/>
     </w:rPr>
   </w:style>
-  <w:style w:type="character" w:customStyle="1" w:styleId="Heading3Char">
-    <w:name w:val="Heading 3 Char"/>
-    <w:basedOn w:val="DefaultParagraphFont"/>
-    <w:link w:val="Heading3"/>
+  <w:style w:type="character" w:customStyle="1" w:styleId="u3Char">
+    <w:name w:val="Đầu đề 3 Char"/>
+    <w:basedOn w:val="Phngmcinhcuaoanvn"/>
+    <w:link w:val="u3"/>
     <w:uiPriority w:val="9"/>
     <w:semiHidden/>
     <w:rsid w:val="00716C3D"/>
@@ -9570,10 +9596,10 @@
       <w:szCs w:val="28"/>
     </w:rPr>
   </w:style>
-  <w:style w:type="character" w:customStyle="1" w:styleId="Heading4Char">
-    <w:name w:val="Heading 4 Char"/>
-    <w:basedOn w:val="DefaultParagraphFont"/>
-    <w:link w:val="Heading4"/>
+  <w:style w:type="character" w:customStyle="1" w:styleId="u4Char">
+    <w:name w:val="Đầu đề 4 Char"/>
+    <w:basedOn w:val="Phngmcinhcuaoanvn"/>
+    <w:link w:val="u4"/>
     <w:uiPriority w:val="9"/>
     <w:semiHidden/>
     <w:rsid w:val="00716C3D"/>
@@ -9584,10 +9610,10 @@
       <w:color w:val="0F4761" w:themeColor="accent1" w:themeShade="BF"/>
     </w:rPr>
   </w:style>
-  <w:style w:type="character" w:customStyle="1" w:styleId="Heading5Char">
-    <w:name w:val="Heading 5 Char"/>
-    <w:basedOn w:val="DefaultParagraphFont"/>
-    <w:link w:val="Heading5"/>
+  <w:style w:type="character" w:customStyle="1" w:styleId="u5Char">
+    <w:name w:val="Đầu đề 5 Char"/>
+    <w:basedOn w:val="Phngmcinhcuaoanvn"/>
+    <w:link w:val="u5"/>
     <w:uiPriority w:val="9"/>
     <w:semiHidden/>
     <w:rsid w:val="00716C3D"/>
@@ -9596,10 +9622,10 @@
       <w:color w:val="0F4761" w:themeColor="accent1" w:themeShade="BF"/>
     </w:rPr>
   </w:style>
-  <w:style w:type="character" w:customStyle="1" w:styleId="Heading6Char">
-    <w:name w:val="Heading 6 Char"/>
-    <w:basedOn w:val="DefaultParagraphFont"/>
-    <w:link w:val="Heading6"/>
+  <w:style w:type="character" w:customStyle="1" w:styleId="u6Char">
+    <w:name w:val="Đầu đề 6 Char"/>
+    <w:basedOn w:val="Phngmcinhcuaoanvn"/>
+    <w:link w:val="u6"/>
     <w:uiPriority w:val="9"/>
     <w:semiHidden/>
     <w:rsid w:val="00716C3D"/>
@@ -9610,10 +9636,10 @@
       <w:color w:val="595959" w:themeColor="text1" w:themeTint="A6"/>
     </w:rPr>
   </w:style>
-  <w:style w:type="character" w:customStyle="1" w:styleId="Heading7Char">
-    <w:name w:val="Heading 7 Char"/>
-    <w:basedOn w:val="DefaultParagraphFont"/>
-    <w:link w:val="Heading7"/>
+  <w:style w:type="character" w:customStyle="1" w:styleId="u7Char">
+    <w:name w:val="Đầu đề 7 Char"/>
+    <w:basedOn w:val="Phngmcinhcuaoanvn"/>
+    <w:link w:val="u7"/>
     <w:uiPriority w:val="9"/>
     <w:semiHidden/>
     <w:rsid w:val="00716C3D"/>
@@ -9622,10 +9648,10 @@
       <w:color w:val="595959" w:themeColor="text1" w:themeTint="A6"/>
     </w:rPr>
   </w:style>
-  <w:style w:type="character" w:customStyle="1" w:styleId="Heading8Char">
-    <w:name w:val="Heading 8 Char"/>
-    <w:basedOn w:val="DefaultParagraphFont"/>
-    <w:link w:val="Heading8"/>
+  <w:style w:type="character" w:customStyle="1" w:styleId="u8Char">
+    <w:name w:val="Đầu đề 8 Char"/>
+    <w:basedOn w:val="Phngmcinhcuaoanvn"/>
+    <w:link w:val="u8"/>
     <w:uiPriority w:val="9"/>
     <w:semiHidden/>
     <w:rsid w:val="00716C3D"/>
@@ -9636,10 +9662,10 @@
       <w:color w:val="272727" w:themeColor="text1" w:themeTint="D8"/>
     </w:rPr>
   </w:style>
-  <w:style w:type="character" w:customStyle="1" w:styleId="Heading9Char">
-    <w:name w:val="Heading 9 Char"/>
-    <w:basedOn w:val="DefaultParagraphFont"/>
-    <w:link w:val="Heading9"/>
+  <w:style w:type="character" w:customStyle="1" w:styleId="u9Char">
+    <w:name w:val="Đầu đề 9 Char"/>
+    <w:basedOn w:val="Phngmcinhcuaoanvn"/>
+    <w:link w:val="u9"/>
     <w:uiPriority w:val="9"/>
     <w:semiHidden/>
     <w:rsid w:val="00716C3D"/>
@@ -9648,11 +9674,11 @@
       <w:color w:val="272727" w:themeColor="text1" w:themeTint="D8"/>
     </w:rPr>
   </w:style>
-  <w:style w:type="paragraph" w:styleId="Title">
+  <w:style w:type="paragraph" w:styleId="Tiu">
     <w:name w:val="Title"/>
-    <w:basedOn w:val="Normal"/>
-    <w:next w:val="Normal"/>
-    <w:link w:val="TitleChar"/>
+    <w:basedOn w:val="Binhthng"/>
+    <w:next w:val="Binhthng"/>
+    <w:link w:val="TiuChar"/>
     <w:uiPriority w:val="10"/>
     <w:qFormat/>
     <w:rsid w:val="00716C3D"/>
@@ -9668,10 +9694,10 @@
       <w:szCs w:val="56"/>
     </w:rPr>
   </w:style>
-  <w:style w:type="character" w:customStyle="1" w:styleId="TitleChar">
-    <w:name w:val="Title Char"/>
-    <w:basedOn w:val="DefaultParagraphFont"/>
-    <w:link w:val="Title"/>
+  <w:style w:type="character" w:customStyle="1" w:styleId="TiuChar">
+    <w:name w:val="Tiêu đề Char"/>
+    <w:basedOn w:val="Phngmcinhcuaoanvn"/>
+    <w:link w:val="Tiu"/>
     <w:uiPriority w:val="10"/>
     <w:rsid w:val="00716C3D"/>
     <w:rPr>
@@ -9682,11 +9708,11 @@
       <w:szCs w:val="56"/>
     </w:rPr>
   </w:style>
-  <w:style w:type="paragraph" w:styleId="Subtitle">
+  <w:style w:type="paragraph" w:styleId="Tiuphu">
     <w:name w:val="Subtitle"/>
-    <w:basedOn w:val="Normal"/>
-    <w:next w:val="Normal"/>
-    <w:link w:val="SubtitleChar"/>
+    <w:basedOn w:val="Binhthng"/>
+    <w:next w:val="Binhthng"/>
+    <w:link w:val="TiuphuChar"/>
     <w:uiPriority w:val="11"/>
     <w:qFormat/>
     <w:rsid w:val="00716C3D"/>
@@ -9703,10 +9729,10 @@
       <w:szCs w:val="28"/>
     </w:rPr>
   </w:style>
-  <w:style w:type="character" w:customStyle="1" w:styleId="SubtitleChar">
-    <w:name w:val="Subtitle Char"/>
-    <w:basedOn w:val="DefaultParagraphFont"/>
-    <w:link w:val="Subtitle"/>
+  <w:style w:type="character" w:customStyle="1" w:styleId="TiuphuChar">
+    <w:name w:val="Tiêu đề phụ Char"/>
+    <w:basedOn w:val="Phngmcinhcuaoanvn"/>
+    <w:link w:val="Tiuphu"/>
     <w:uiPriority w:val="11"/>
     <w:rsid w:val="00716C3D"/>
     <w:rPr>
@@ -9717,11 +9743,11 @@
       <w:szCs w:val="28"/>
     </w:rPr>
   </w:style>
-  <w:style w:type="paragraph" w:styleId="Quote">
+  <w:style w:type="paragraph" w:styleId="Litrichdn">
     <w:name w:val="Quote"/>
-    <w:basedOn w:val="Normal"/>
-    <w:next w:val="Normal"/>
-    <w:link w:val="QuoteChar"/>
+    <w:basedOn w:val="Binhthng"/>
+    <w:next w:val="Binhthng"/>
+    <w:link w:val="LitrichdnChar"/>
     <w:uiPriority w:val="29"/>
     <w:qFormat/>
     <w:rsid w:val="00716C3D"/>
@@ -9735,10 +9761,10 @@
       <w:color w:val="404040" w:themeColor="text1" w:themeTint="BF"/>
     </w:rPr>
   </w:style>
-  <w:style w:type="character" w:customStyle="1" w:styleId="QuoteChar">
-    <w:name w:val="Quote Char"/>
-    <w:basedOn w:val="DefaultParagraphFont"/>
-    <w:link w:val="Quote"/>
+  <w:style w:type="character" w:customStyle="1" w:styleId="LitrichdnChar">
+    <w:name w:val="Lời trích dẫn Char"/>
+    <w:basedOn w:val="Phngmcinhcuaoanvn"/>
+    <w:link w:val="Litrichdn"/>
     <w:uiPriority w:val="29"/>
     <w:rsid w:val="00716C3D"/>
     <w:rPr>
@@ -9747,9 +9773,9 @@
       <w:color w:val="404040" w:themeColor="text1" w:themeTint="BF"/>
     </w:rPr>
   </w:style>
-  <w:style w:type="paragraph" w:styleId="ListParagraph">
+  <w:style w:type="paragraph" w:styleId="oancuaDanhsach">
     <w:name w:val="List Paragraph"/>
-    <w:basedOn w:val="Normal"/>
+    <w:basedOn w:val="Binhthng"/>
     <w:uiPriority w:val="34"/>
     <w:qFormat/>
     <w:rsid w:val="00716C3D"/>
@@ -9758,9 +9784,9 @@
       <w:contextualSpacing/>
     </w:pPr>
   </w:style>
-  <w:style w:type="character" w:styleId="IntenseEmphasis">
+  <w:style w:type="character" w:styleId="NhnmnhThm">
     <w:name w:val="Intense Emphasis"/>
-    <w:basedOn w:val="DefaultParagraphFont"/>
+    <w:basedOn w:val="Phngmcinhcuaoanvn"/>
     <w:uiPriority w:val="21"/>
     <w:qFormat/>
     <w:rsid w:val="00716C3D"/>
@@ -9770,11 +9796,11 @@
       <w:color w:val="0F4761" w:themeColor="accent1" w:themeShade="BF"/>
     </w:rPr>
   </w:style>
-  <w:style w:type="paragraph" w:styleId="IntenseQuote">
+  <w:style w:type="paragraph" w:styleId="Nhaykepm">
     <w:name w:val="Intense Quote"/>
-    <w:basedOn w:val="Normal"/>
-    <w:next w:val="Normal"/>
-    <w:link w:val="IntenseQuoteChar"/>
+    <w:basedOn w:val="Binhthng"/>
+    <w:next w:val="Binhthng"/>
+    <w:link w:val="NhaykepmChar"/>
     <w:uiPriority w:val="30"/>
     <w:qFormat/>
     <w:rsid w:val="00716C3D"/>
@@ -9793,10 +9819,10 @@
       <w:color w:val="0F4761" w:themeColor="accent1" w:themeShade="BF"/>
     </w:rPr>
   </w:style>
-  <w:style w:type="character" w:customStyle="1" w:styleId="IntenseQuoteChar">
-    <w:name w:val="Intense Quote Char"/>
-    <w:basedOn w:val="DefaultParagraphFont"/>
-    <w:link w:val="IntenseQuote"/>
+  <w:style w:type="character" w:customStyle="1" w:styleId="NhaykepmChar">
+    <w:name w:val="Nháy kép Đậm Char"/>
+    <w:basedOn w:val="Phngmcinhcuaoanvn"/>
+    <w:link w:val="Nhaykepm"/>
     <w:uiPriority w:val="30"/>
     <w:rsid w:val="00716C3D"/>
     <w:rPr>
@@ -9805,9 +9831,9 @@
       <w:color w:val="0F4761" w:themeColor="accent1" w:themeShade="BF"/>
     </w:rPr>
   </w:style>
-  <w:style w:type="character" w:styleId="IntenseReference">
+  <w:style w:type="character" w:styleId="ThamchiuNhnmnh">
     <w:name w:val="Intense Reference"/>
-    <w:basedOn w:val="DefaultParagraphFont"/>
+    <w:basedOn w:val="Phngmcinhcuaoanvn"/>
     <w:uiPriority w:val="32"/>
     <w:qFormat/>
     <w:rsid w:val="00716C3D"/>
@@ -9819,9 +9845,9 @@
       <w:spacing w:val="5"/>
     </w:rPr>
   </w:style>
-  <w:style w:type="character" w:styleId="Hyperlink">
+  <w:style w:type="character" w:styleId="Siuktni">
     <w:name w:val="Hyperlink"/>
-    <w:basedOn w:val="DefaultParagraphFont"/>
+    <w:basedOn w:val="Phngmcinhcuaoanvn"/>
     <w:uiPriority w:val="99"/>
     <w:unhideWhenUsed/>
     <w:rsid w:val="00716C3D"/>
@@ -9830,9 +9856,9 @@
       <w:u w:val="single"/>
     </w:rPr>
   </w:style>
-  <w:style w:type="table" w:styleId="TableGrid">
+  <w:style w:type="table" w:styleId="LiBang">
     <w:name w:val="Table Grid"/>
-    <w:basedOn w:val="TableNormal"/>
+    <w:basedOn w:val="BangThngthng"/>
     <w:uiPriority w:val="59"/>
     <w:rsid w:val="00D43C47"/>
     <w:pPr>
@@ -9849,10 +9875,10 @@
       </w:tblBorders>
     </w:tblPr>
   </w:style>
-  <w:style w:type="paragraph" w:styleId="HTMLPreformatted">
+  <w:style w:type="paragraph" w:styleId="HTMLinhdangtrc">
     <w:name w:val="HTML Preformatted"/>
-    <w:basedOn w:val="Normal"/>
-    <w:link w:val="HTMLPreformattedChar"/>
+    <w:basedOn w:val="Binhthng"/>
+    <w:link w:val="HTMLinhdangtrcChar"/>
     <w:uiPriority w:val="99"/>
     <w:unhideWhenUsed/>
     <w:rsid w:val="00501D7E"/>
@@ -9885,10 +9911,10 @@
       <w14:ligatures w14:val="none"/>
     </w:rPr>
   </w:style>
-  <w:style w:type="character" w:customStyle="1" w:styleId="HTMLPreformattedChar">
-    <w:name w:val="HTML Preformatted Char"/>
-    <w:basedOn w:val="DefaultParagraphFont"/>
-    <w:link w:val="HTMLPreformatted"/>
+  <w:style w:type="character" w:customStyle="1" w:styleId="HTMLinhdangtrcChar">
+    <w:name w:val="HTML Định dạng trước Char"/>
+    <w:basedOn w:val="Phngmcinhcuaoanvn"/>
+    <w:link w:val="HTMLinhdangtrc"/>
     <w:uiPriority w:val="99"/>
     <w:rsid w:val="00501D7E"/>
     <w:rPr>
@@ -9901,52 +9927,52 @@
   </w:style>
   <w:style w:type="character" w:customStyle="1" w:styleId="nb">
     <w:name w:val="nb"/>
-    <w:basedOn w:val="DefaultParagraphFont"/>
+    <w:basedOn w:val="Phngmcinhcuaoanvn"/>
     <w:rsid w:val="00501D7E"/>
   </w:style>
   <w:style w:type="character" w:customStyle="1" w:styleId="p">
     <w:name w:val="p"/>
-    <w:basedOn w:val="DefaultParagraphFont"/>
+    <w:basedOn w:val="Phngmcinhcuaoanvn"/>
     <w:rsid w:val="00501D7E"/>
   </w:style>
   <w:style w:type="character" w:customStyle="1" w:styleId="n">
     <w:name w:val="n"/>
-    <w:basedOn w:val="DefaultParagraphFont"/>
+    <w:basedOn w:val="Phngmcinhcuaoanvn"/>
     <w:rsid w:val="00501D7E"/>
   </w:style>
   <w:style w:type="character" w:customStyle="1" w:styleId="o">
     <w:name w:val="o"/>
-    <w:basedOn w:val="DefaultParagraphFont"/>
+    <w:basedOn w:val="Phngmcinhcuaoanvn"/>
     <w:rsid w:val="00501D7E"/>
   </w:style>
   <w:style w:type="character" w:customStyle="1" w:styleId="c1">
     <w:name w:val="c1"/>
-    <w:basedOn w:val="DefaultParagraphFont"/>
+    <w:basedOn w:val="Phngmcinhcuaoanvn"/>
     <w:rsid w:val="00501D7E"/>
   </w:style>
   <w:style w:type="character" w:customStyle="1" w:styleId="s1">
     <w:name w:val="s1"/>
-    <w:basedOn w:val="DefaultParagraphFont"/>
+    <w:basedOn w:val="Phngmcinhcuaoanvn"/>
     <w:rsid w:val="00501D7E"/>
   </w:style>
   <w:style w:type="character" w:customStyle="1" w:styleId="mi">
     <w:name w:val="mi"/>
-    <w:basedOn w:val="DefaultParagraphFont"/>
+    <w:basedOn w:val="Phngmcinhcuaoanvn"/>
     <w:rsid w:val="00B47D61"/>
   </w:style>
   <w:style w:type="character" w:customStyle="1" w:styleId="kc">
     <w:name w:val="kc"/>
-    <w:basedOn w:val="DefaultParagraphFont"/>
+    <w:basedOn w:val="Phngmcinhcuaoanvn"/>
     <w:rsid w:val="00B47D61"/>
   </w:style>
   <w:style w:type="character" w:customStyle="1" w:styleId="s2">
     <w:name w:val="s2"/>
-    <w:basedOn w:val="DefaultParagraphFont"/>
+    <w:basedOn w:val="Phngmcinhcuaoanvn"/>
     <w:rsid w:val="00B47D61"/>
   </w:style>
-  <w:style w:type="paragraph" w:styleId="NormalWeb">
+  <w:style w:type="paragraph" w:styleId="ThngthngWeb">
     <w:name w:val="Normal (Web)"/>
-    <w:basedOn w:val="Normal"/>
+    <w:basedOn w:val="Binhthng"/>
     <w:uiPriority w:val="99"/>
     <w:semiHidden/>
     <w:unhideWhenUsed/>

</xml_diff>